<commit_message>
update a molto molto generico word document
</commit_message>
<xml_diff>
--- a/VarieProgetto.docx
+++ b/VarieProgetto.docx
@@ -319,6 +319,34 @@
           </w:tcPr>
           <w:p>
             <w:r>
+              <w:t>[M]</w:t>
+            </w:r>
+            <w:r>
+              <w:t xml:space="preserve"> LOGIN/REGISTRATION</w:t>
+            </w:r>
+          </w:p>
+        </w:tc>
+        <w:tc>
+          <w:tcPr>
+            <w:tcW w:w="4814" w:type="dxa"/>
+          </w:tcPr>
+          <w:p>
+            <w:pPr>
+              <w:rPr>
+                <w:b/>
+                <w:bCs/>
+              </w:rPr>
+            </w:pPr>
+          </w:p>
+        </w:tc>
+      </w:tr>
+      <w:tr>
+        <w:tc>
+          <w:tcPr>
+            <w:tcW w:w="4814" w:type="dxa"/>
+          </w:tcPr>
+          <w:p>
+            <w:r>
               <w:t xml:space="preserve">[C] </w:t>
             </w:r>
             <w:r>
@@ -357,10 +385,7 @@
           </w:tcPr>
           <w:p>
             <w:r>
-              <w:t>Questionario del giorno</w:t>
-            </w:r>
-            <w:r>
-              <w:t xml:space="preserve"> marketing</w:t>
+              <w:t>Questionario del giorno marketing</w:t>
             </w:r>
           </w:p>
           <w:p>
@@ -380,10 +405,7 @@
               <w:t xml:space="preserve">[C] </w:t>
             </w:r>
             <w:r>
-              <w:t xml:space="preserve">QUESTIONNAIRE PAGE -&gt; </w:t>
-            </w:r>
-            <w:r>
-              <w:t>Statistiche</w:t>
+              <w:t>QUESTIONNAIRE PAGE -&gt; Statistiche</w:t>
             </w:r>
           </w:p>
         </w:tc>

</xml_diff>